<commit_message>
Adds Player Movement, Creates Input Actions.
</commit_message>
<xml_diff>
--- a/documentation/Dev Log.docx
+++ b/documentation/Dev Log.docx
@@ -121,7 +121,12 @@
     <w:p>
       <w:r>
         <w:lastRenderedPageBreak/>
-        <w:t>August 5, 14:07</w:t>
+        <w:t xml:space="preserve">August 5, </w:t>
+      </w:r>
+    </w:p>
+    <w:p>
+      <w:r>
+        <w:t>14:07</w:t>
       </w:r>
     </w:p>
     <w:p>
@@ -140,6 +145,7 @@
         <w:rPr>
           <w:b/>
           <w:bCs/>
+          <w:noProof/>
         </w:rPr>
         <w:drawing>
           <wp:inline distT="0" distB="0" distL="0" distR="0" wp14:anchorId="5E6F63E3" wp14:editId="48D75D42">
@@ -178,8 +184,97 @@
         </w:drawing>
       </w:r>
     </w:p>
+    <w:p>
+      <w:r>
+        <w:br w:type="page"/>
+      </w:r>
+    </w:p>
+    <w:p>
+      <w:r>
+        <w:lastRenderedPageBreak/>
+        <w:t>16:00</w:t>
+      </w:r>
+    </w:p>
+    <w:p>
+      <w:r>
+        <w:t>Player is now able to move.</w:t>
+      </w:r>
+    </w:p>
+    <w:p>
+      <w:r>
+        <w:t>The player prefab has 3 scripts</w:t>
+      </w:r>
+    </w:p>
+    <w:p>
+      <w:r>
+        <w:t xml:space="preserve">The Player, which holds all the stats, and </w:t>
+      </w:r>
+      <w:proofErr w:type="gramStart"/>
+      <w:r>
+        <w:t>code</w:t>
+      </w:r>
+      <w:proofErr w:type="gramEnd"/>
+      <w:r>
+        <w:t xml:space="preserve"> for the player to function.</w:t>
+      </w:r>
+    </w:p>
+    <w:p>
+      <w:r>
+        <w:t xml:space="preserve">The </w:t>
+      </w:r>
+      <w:proofErr w:type="spellStart"/>
+      <w:r>
+        <w:t>PlayerAnimController</w:t>
+      </w:r>
+      <w:proofErr w:type="spellEnd"/>
+      <w:r>
+        <w:t>, which deals only with the player animator. This is to ensure each class has a single purpose.</w:t>
+      </w:r>
+    </w:p>
+    <w:p>
+      <w:r>
+        <w:t xml:space="preserve">The </w:t>
+      </w:r>
+      <w:proofErr w:type="spellStart"/>
+      <w:r>
+        <w:t>PlayerInputController</w:t>
+      </w:r>
+      <w:proofErr w:type="spellEnd"/>
+      <w:r>
+        <w:t>, which solely handles the player’s inputs and sets variables that can be called upon.</w:t>
+      </w:r>
+    </w:p>
+    <w:p>
+      <w:r>
+        <w:object w:dxaOrig="1520" w:dyaOrig="985" w14:anchorId="5917A91F">
+          <v:shapetype id="_x0000_t75" coordsize="21600,21600" o:spt="75" o:preferrelative="t" path="m@4@5l@4@11@9@11@9@5xe" filled="f" stroked="f">
+            <v:stroke joinstyle="miter"/>
+            <v:formulas>
+              <v:f eqn="if lineDrawn pixelLineWidth 0"/>
+              <v:f eqn="sum @0 1 0"/>
+              <v:f eqn="sum 0 0 @1"/>
+              <v:f eqn="prod @2 1 2"/>
+              <v:f eqn="prod @3 21600 pixelWidth"/>
+              <v:f eqn="prod @3 21600 pixelHeight"/>
+              <v:f eqn="sum @0 0 1"/>
+              <v:f eqn="prod @6 1 2"/>
+              <v:f eqn="prod @7 21600 pixelWidth"/>
+              <v:f eqn="sum @8 21600 0"/>
+              <v:f eqn="prod @7 21600 pixelHeight"/>
+              <v:f eqn="sum @10 21600 0"/>
+            </v:formulas>
+            <v:path o:extrusionok="f" gradientshapeok="t" o:connecttype="rect"/>
+            <o:lock v:ext="edit" aspectratio="t"/>
+          </v:shapetype>
+          <v:shape id="_x0000_i1029" type="#_x0000_t75" style="width:306pt;height:197.4pt" o:ole="">
+            <v:imagedata r:id="rId9" o:title=""/>
+          </v:shape>
+          <o:OLEObject Type="Embed" ProgID="Package" ShapeID="_x0000_i1029" DrawAspect="Icon" ObjectID="_1815914890" r:id="rId10"/>
+        </w:object>
+      </w:r>
+    </w:p>
     <w:sectPr>
-      <w:headerReference w:type="default" r:id="rId9"/>
+      <w:headerReference w:type="default" r:id="rId11"/>
       <w:pgSz w:w="12240" w:h="15840"/>
       <w:pgMar w:top="1440" w:right="1440" w:bottom="1440" w:left="1440" w:header="720" w:footer="720" w:gutter="0"/>
       <w:cols w:space="720"/>

</xml_diff>

<commit_message>
Adds features, documentation updates, and temp sprites.
</commit_message>
<xml_diff>
--- a/documentation/Dev Log.docx
+++ b/documentation/Dev Log.docx
@@ -39,7 +39,7 @@
                     <pic:cNvPicPr/>
                   </pic:nvPicPr>
                   <pic:blipFill>
-                    <a:blip r:embed="rId6" cstate="print">
+                    <a:blip r:embed="rId7" cstate="print">
                       <a:extLst>
                         <a:ext uri="{28A0092B-C50C-407E-A947-70E740481C1C}">
                           <a14:useLocalDpi xmlns:a14="http://schemas.microsoft.com/office/drawing/2010/main" val="0"/>
@@ -85,7 +85,7 @@
                     <pic:cNvPicPr/>
                   </pic:nvPicPr>
                   <pic:blipFill>
-                    <a:blip r:embed="rId7" cstate="print">
+                    <a:blip r:embed="rId8" cstate="print">
                       <a:extLst>
                         <a:ext uri="{28A0092B-C50C-407E-A947-70E740481C1C}">
                           <a14:useLocalDpi xmlns:a14="http://schemas.microsoft.com/office/drawing/2010/main" val="0"/>
@@ -163,7 +163,7 @@
                     <pic:cNvPicPr/>
                   </pic:nvPicPr>
                   <pic:blipFill>
-                    <a:blip r:embed="rId8"/>
+                    <a:blip r:embed="rId9"/>
                     <a:stretch>
                       <a:fillRect/>
                     </a:stretch>
@@ -207,15 +207,7 @@
     </w:p>
     <w:p>
       <w:r>
-        <w:t xml:space="preserve">The Player, which holds all the stats, and </w:t>
-      </w:r>
-      <w:proofErr w:type="gramStart"/>
-      <w:r>
-        <w:t>code</w:t>
-      </w:r>
-      <w:proofErr w:type="gramEnd"/>
-      <w:r>
-        <w:t xml:space="preserve"> for the player to function.</w:t>
+        <w:t>The Player, which holds all the stats, and code for the player to function.</w:t>
       </w:r>
     </w:p>
     <w:p>
@@ -266,15 +258,587 @@
             <v:path o:extrusionok="f" gradientshapeok="t" o:connecttype="rect"/>
             <o:lock v:ext="edit" aspectratio="t"/>
           </v:shapetype>
-          <v:shape id="_x0000_i1029" type="#_x0000_t75" style="width:306pt;height:197.4pt" o:ole="">
-            <v:imagedata r:id="rId9" o:title=""/>
+          <v:shape id="_x0000_i1025" type="#_x0000_t75" style="width:306pt;height:197.4pt" o:ole="">
+            <v:imagedata r:id="rId10" o:title=""/>
           </v:shape>
-          <o:OLEObject Type="Embed" ProgID="Package" ShapeID="_x0000_i1029" DrawAspect="Icon" ObjectID="_1815914890" r:id="rId10"/>
+          <o:OLEObject Type="Embed" ProgID="Package" ShapeID="_x0000_i1025" DrawAspect="Icon" ObjectID="_1815957750" r:id="rId11"/>
         </w:object>
       </w:r>
     </w:p>
+    <w:p>
+      <w:r>
+        <w:t>23:28</w:t>
+      </w:r>
+    </w:p>
+    <w:p>
+      <w:r>
+        <w:t xml:space="preserve">Came up with a UML for </w:t>
+      </w:r>
+      <w:proofErr w:type="spellStart"/>
+      <w:r>
+        <w:t>PaintBrush</w:t>
+      </w:r>
+      <w:proofErr w:type="spellEnd"/>
+      <w:r>
+        <w:t xml:space="preserve">, </w:t>
+      </w:r>
+      <w:proofErr w:type="spellStart"/>
+      <w:r>
+        <w:t>AbilitySO</w:t>
+      </w:r>
+      <w:proofErr w:type="spellEnd"/>
+      <w:r>
+        <w:t xml:space="preserve">, </w:t>
+      </w:r>
+      <w:proofErr w:type="spellStart"/>
+      <w:r>
+        <w:t>Effect.cs</w:t>
+      </w:r>
+      <w:proofErr w:type="spellEnd"/>
+      <w:r>
+        <w:t xml:space="preserve"> and possibly a </w:t>
+      </w:r>
+      <w:proofErr w:type="spellStart"/>
+      <w:r>
+        <w:t>PaintBrushAnimController</w:t>
+      </w:r>
+      <w:proofErr w:type="spellEnd"/>
+      <w:r>
+        <w:t>.</w:t>
+      </w:r>
+    </w:p>
+    <w:p>
+      <w:r>
+        <w:t xml:space="preserve">Originally, it was a challenge to figure out how to design each ability to be modular, as well as having the paint brush activate each ability, while making sure to maintain the </w:t>
+      </w:r>
+      <w:r>
+        <w:t>Single Responsibility Principle</w:t>
+      </w:r>
+      <w:r>
+        <w:t>.</w:t>
+      </w:r>
+    </w:p>
+    <w:p>
+      <w:r>
+        <w:t xml:space="preserve">A solution was to make the </w:t>
+      </w:r>
+      <w:proofErr w:type="spellStart"/>
+      <w:r>
+        <w:t>AbilitySO</w:t>
+      </w:r>
+      <w:proofErr w:type="spellEnd"/>
+      <w:r>
+        <w:t xml:space="preserve"> a scriptable Object, allowing for easier modular objects for different abilities that the </w:t>
+      </w:r>
+      <w:proofErr w:type="spellStart"/>
+      <w:r>
+        <w:t>PaintBrush</w:t>
+      </w:r>
+      <w:proofErr w:type="spellEnd"/>
+      <w:r>
+        <w:t xml:space="preserve"> class can call upon.</w:t>
+      </w:r>
+    </w:p>
+    <w:p>
+      <w:r>
+        <w:t xml:space="preserve">Within the </w:t>
+      </w:r>
+      <w:proofErr w:type="spellStart"/>
+      <w:r>
+        <w:t>AbilitySO</w:t>
+      </w:r>
+      <w:proofErr w:type="spellEnd"/>
+      <w:r>
+        <w:t xml:space="preserve">, it will hold a </w:t>
+      </w:r>
+      <w:proofErr w:type="spellStart"/>
+      <w:r>
+        <w:t>gameObject</w:t>
+      </w:r>
+      <w:proofErr w:type="spellEnd"/>
+      <w:r>
+        <w:t xml:space="preserve"> prefab, which will be a </w:t>
+      </w:r>
+      <w:proofErr w:type="spellStart"/>
+      <w:r>
+        <w:t>gameObject</w:t>
+      </w:r>
+      <w:proofErr w:type="spellEnd"/>
+      <w:r>
+        <w:t xml:space="preserve"> with the </w:t>
+      </w:r>
+      <w:proofErr w:type="spellStart"/>
+      <w:r>
+        <w:t>Effect.cs</w:t>
+      </w:r>
+      <w:proofErr w:type="spellEnd"/>
+      <w:r>
+        <w:t xml:space="preserve">, or a derived class of </w:t>
+      </w:r>
+      <w:proofErr w:type="spellStart"/>
+      <w:r>
+        <w:t>Effect.cs</w:t>
+      </w:r>
+      <w:proofErr w:type="spellEnd"/>
+      <w:r>
+        <w:t>.</w:t>
+      </w:r>
+    </w:p>
+    <w:p>
+      <w:r>
+        <w:lastRenderedPageBreak/>
+        <w:t xml:space="preserve">The </w:t>
+      </w:r>
+      <w:proofErr w:type="spellStart"/>
+      <w:r>
+        <w:t>Effect.cs</w:t>
+      </w:r>
+      <w:proofErr w:type="spellEnd"/>
+      <w:r>
+        <w:t xml:space="preserve"> will be abstract, ensuring that derived classes will be created from it, and because of this, it will allow different effects to be responsible only for themselves, such as projectiles moving on their own, or special effects working on their own, rather than another class or object operating them.</w:t>
+      </w:r>
+    </w:p>
+    <w:p>
+      <w:r>
+        <w:rPr>
+          <w:noProof/>
+        </w:rPr>
+        <w:drawing>
+          <wp:inline distT="0" distB="0" distL="0" distR="0" wp14:anchorId="17BDBCAE" wp14:editId="11CD7B86">
+            <wp:extent cx="5943600" cy="3870960"/>
+            <wp:effectExtent l="0" t="0" r="0" b="0"/>
+            <wp:docPr id="714989358" name="Picture 1"/>
+            <wp:cNvGraphicFramePr>
+              <a:graphicFrameLocks xmlns:a="http://schemas.openxmlformats.org/drawingml/2006/main" noChangeAspect="1"/>
+            </wp:cNvGraphicFramePr>
+            <a:graphic xmlns:a="http://schemas.openxmlformats.org/drawingml/2006/main">
+              <a:graphicData uri="http://schemas.openxmlformats.org/drawingml/2006/picture">
+                <pic:pic xmlns:pic="http://schemas.openxmlformats.org/drawingml/2006/picture">
+                  <pic:nvPicPr>
+                    <pic:cNvPr id="0" name="Picture 2"/>
+                    <pic:cNvPicPr>
+                      <a:picLocks noChangeAspect="1" noChangeArrowheads="1"/>
+                    </pic:cNvPicPr>
+                  </pic:nvPicPr>
+                  <pic:blipFill>
+                    <a:blip r:embed="rId12" cstate="print">
+                      <a:extLst>
+                        <a:ext uri="{28A0092B-C50C-407E-A947-70E740481C1C}">
+                          <a14:useLocalDpi xmlns:a14="http://schemas.microsoft.com/office/drawing/2010/main" val="0"/>
+                        </a:ext>
+                      </a:extLst>
+                    </a:blip>
+                    <a:srcRect/>
+                    <a:stretch>
+                      <a:fillRect/>
+                    </a:stretch>
+                  </pic:blipFill>
+                  <pic:spPr bwMode="auto">
+                    <a:xfrm>
+                      <a:off x="0" y="0"/>
+                      <a:ext cx="5943600" cy="3870960"/>
+                    </a:xfrm>
+                    <a:prstGeom prst="rect">
+                      <a:avLst/>
+                    </a:prstGeom>
+                    <a:noFill/>
+                    <a:ln>
+                      <a:noFill/>
+                    </a:ln>
+                  </pic:spPr>
+                </pic:pic>
+              </a:graphicData>
+            </a:graphic>
+          </wp:inline>
+        </w:drawing>
+      </w:r>
+    </w:p>
+    <w:p>
+      <w:r>
+        <w:br w:type="page"/>
+      </w:r>
+    </w:p>
+    <w:p>
+      <w:r>
+        <w:lastRenderedPageBreak/>
+        <w:t xml:space="preserve">Aug </w:t>
+      </w:r>
+      <w:r>
+        <w:t>6</w:t>
+      </w:r>
+      <w:r>
+        <w:t>:</w:t>
+      </w:r>
+    </w:p>
+    <w:p>
+      <w:r>
+        <w:t>1:57</w:t>
+      </w:r>
+    </w:p>
+    <w:p>
+      <w:r>
+        <w:t xml:space="preserve">Paint Brush </w:t>
+      </w:r>
+      <w:proofErr w:type="spellStart"/>
+      <w:r>
+        <w:t>gameObject</w:t>
+      </w:r>
+      <w:proofErr w:type="spellEnd"/>
+      <w:r>
+        <w:t xml:space="preserve"> now utilizes an Animator Override Controller.</w:t>
+      </w:r>
+    </w:p>
+    <w:p>
+      <w:r>
+        <w:t>Had to research documentation and tutorials for using Animation.</w:t>
+      </w:r>
+    </w:p>
+    <w:p/>
+    <w:p>
+      <w:pPr>
+        <w:ind w:firstLine="720"/>
+      </w:pPr>
+      <w:hyperlink r:id="rId13" w:history="1">
+        <w:r>
+          <w:rPr>
+            <w:rStyle w:val="Hyperlink"/>
+          </w:rPr>
+          <w:t>Animator Override Controllers Explained (Unity Tutorial)</w:t>
+        </w:r>
+      </w:hyperlink>
+    </w:p>
+    <w:p>
+      <w:pPr>
+        <w:ind w:firstLine="720"/>
+      </w:pPr>
+      <w:hyperlink r:id="rId14" w:history="1">
+        <w:r>
+          <w:rPr>
+            <w:rStyle w:val="Hyperlink"/>
+          </w:rPr>
+          <w:t xml:space="preserve">Unity - Scripting API: </w:t>
+        </w:r>
+        <w:proofErr w:type="spellStart"/>
+        <w:r>
+          <w:rPr>
+            <w:rStyle w:val="Hyperlink"/>
+          </w:rPr>
+          <w:t>AnimatorOverrideController</w:t>
+        </w:r>
+        <w:proofErr w:type="spellEnd"/>
+      </w:hyperlink>
+    </w:p>
+    <w:p/>
+    <w:p>
+      <w:r>
+        <w:t xml:space="preserve">Apparently, you </w:t>
+      </w:r>
+      <w:r>
+        <w:t>can’t have empty states</w:t>
+      </w:r>
+      <w:r>
+        <w:t xml:space="preserve"> in an animator.</w:t>
+      </w:r>
+    </w:p>
+    <w:p>
+      <w:r>
+        <w:rPr>
+          <w:noProof/>
+        </w:rPr>
+        <w:drawing>
+          <wp:inline distT="0" distB="0" distL="0" distR="0" wp14:anchorId="2C8A87FB" wp14:editId="4EBB840D">
+            <wp:extent cx="5943600" cy="3227705"/>
+            <wp:effectExtent l="38100" t="38100" r="38100" b="29845"/>
+            <wp:docPr id="385872356" name="Picture 1"/>
+            <wp:cNvGraphicFramePr>
+              <a:graphicFrameLocks xmlns:a="http://schemas.openxmlformats.org/drawingml/2006/main" noChangeAspect="1"/>
+            </wp:cNvGraphicFramePr>
+            <a:graphic xmlns:a="http://schemas.openxmlformats.org/drawingml/2006/main">
+              <a:graphicData uri="http://schemas.openxmlformats.org/drawingml/2006/picture">
+                <pic:pic xmlns:pic="http://schemas.openxmlformats.org/drawingml/2006/picture">
+                  <pic:nvPicPr>
+                    <pic:cNvPr id="385872356" name=""/>
+                    <pic:cNvPicPr/>
+                  </pic:nvPicPr>
+                  <pic:blipFill>
+                    <a:blip r:embed="rId15"/>
+                    <a:stretch>
+                      <a:fillRect/>
+                    </a:stretch>
+                  </pic:blipFill>
+                  <pic:spPr>
+                    <a:xfrm>
+                      <a:off x="0" y="0"/>
+                      <a:ext cx="5943600" cy="3227705"/>
+                    </a:xfrm>
+                    <a:prstGeom prst="rect">
+                      <a:avLst/>
+                    </a:prstGeom>
+                    <a:ln w="28575">
+                      <a:solidFill>
+                        <a:schemeClr val="tx1"/>
+                      </a:solidFill>
+                    </a:ln>
+                  </pic:spPr>
+                </pic:pic>
+              </a:graphicData>
+            </a:graphic>
+          </wp:inline>
+        </w:drawing>
+      </w:r>
+    </w:p>
+    <w:p>
+      <w:r>
+        <w:t>For the Animator Override Controller to work properly, there has to be an animation clip that it can reference, not the actual animation state.</w:t>
+      </w:r>
+    </w:p>
+    <w:p>
+      <w:r>
+        <w:t xml:space="preserve">This has caused quite some headaches for a while, but once the problem was figured out, the paint brush can now set animation clips to a single animator based on the </w:t>
+      </w:r>
+      <w:proofErr w:type="spellStart"/>
+      <w:r>
+        <w:t>AbilitySO</w:t>
+      </w:r>
+      <w:proofErr w:type="spellEnd"/>
+      <w:r>
+        <w:t>.</w:t>
+      </w:r>
+    </w:p>
+    <w:p>
+      <w:r>
+        <w:br w:type="page"/>
+      </w:r>
+    </w:p>
+    <w:p>
+      <w:r>
+        <w:lastRenderedPageBreak/>
+        <w:t>2:42</w:t>
+      </w:r>
+    </w:p>
+    <w:p>
+      <w:r>
+        <w:t>The player can now use the ability of the paint brush.</w:t>
+      </w:r>
+    </w:p>
+    <w:p>
+      <w:r>
+        <w:t>After the paint brush animation is completed, then the effect prefab is instantiated.</w:t>
+      </w:r>
+    </w:p>
+    <w:p>
+      <w:pPr>
+        <w:rPr>
+          <w:noProof/>
+        </w:rPr>
+      </w:pPr>
+      <w:r>
+        <w:rPr>
+          <w:noProof/>
+        </w:rPr>
+        <w:object w:dxaOrig="1520" w:dyaOrig="985" w14:anchorId="4B55A3BE">
+          <v:shape id="_x0000_i1026" type="#_x0000_t75" style="width:324pt;height:209.4pt" o:ole="">
+            <v:imagedata r:id="rId16" o:title=""/>
+          </v:shape>
+          <o:OLEObject Type="Embed" ProgID="Package" ShapeID="_x0000_i1026" DrawAspect="Icon" ObjectID="_1815957751" r:id="rId17"/>
+        </w:object>
+      </w:r>
+    </w:p>
+    <w:p>
+      <w:pPr>
+        <w:rPr>
+          <w:noProof/>
+        </w:rPr>
+      </w:pPr>
+    </w:p>
+    <w:p>
+      <w:pPr>
+        <w:rPr>
+          <w:noProof/>
+        </w:rPr>
+      </w:pPr>
+      <w:r>
+        <w:rPr>
+          <w:noProof/>
+        </w:rPr>
+        <w:t>3:07</w:t>
+      </w:r>
+    </w:p>
+    <w:p>
+      <w:pPr>
+        <w:rPr>
+          <w:noProof/>
+        </w:rPr>
+      </w:pPr>
+      <w:r>
+        <w:rPr>
+          <w:noProof/>
+        </w:rPr>
+        <w:t>PaintBrush can now rotate and the effect is initiated based on the paint brush transform.</w:t>
+      </w:r>
+    </w:p>
+    <w:p>
+      <w:pPr>
+        <w:rPr>
+          <w:noProof/>
+        </w:rPr>
+      </w:pPr>
+      <w:r>
+        <w:rPr>
+          <w:noProof/>
+        </w:rPr>
+        <w:t>This process was easier due to having previous code from other projects.</w:t>
+      </w:r>
+    </w:p>
+    <w:p>
+      <w:pPr>
+        <w:rPr>
+          <w:noProof/>
+        </w:rPr>
+      </w:pPr>
+      <w:r>
+        <w:rPr>
+          <w:noProof/>
+        </w:rPr>
+        <w:object w:dxaOrig="1520" w:dyaOrig="985" w14:anchorId="2C1C2526">
+          <v:shape id="_x0000_i1027" type="#_x0000_t75" style="width:319.8pt;height:206.4pt" o:ole="">
+            <v:imagedata r:id="rId18" o:title=""/>
+          </v:shape>
+          <o:OLEObject Type="Embed" ProgID="Package" ShapeID="_x0000_i1027" DrawAspect="Icon" ObjectID="_1815957752" r:id="rId19"/>
+        </w:object>
+      </w:r>
+    </w:p>
+    <w:p>
+      <w:pPr>
+        <w:rPr>
+          <w:noProof/>
+        </w:rPr>
+      </w:pPr>
+      <w:r>
+        <w:rPr>
+          <w:noProof/>
+        </w:rPr>
+        <w:lastRenderedPageBreak/>
+        <w:t>3:54</w:t>
+      </w:r>
+    </w:p>
+    <w:p>
+      <w:pPr>
+        <w:rPr>
+          <w:noProof/>
+        </w:rPr>
+      </w:pPr>
+      <w:r>
+        <w:rPr>
+          <w:noProof/>
+        </w:rPr>
+        <w:t>Implemented the bucket.cs.</w:t>
+      </w:r>
+    </w:p>
+    <w:p>
+      <w:pPr>
+        <w:rPr>
+          <w:noProof/>
+        </w:rPr>
+      </w:pPr>
+      <w:r>
+        <w:rPr>
+          <w:noProof/>
+        </w:rPr>
+        <w:t>Additionally, created the ColorSO.cs.</w:t>
+      </w:r>
+    </w:p>
+    <w:p>
+      <w:pPr>
+        <w:rPr>
+          <w:noProof/>
+        </w:rPr>
+      </w:pPr>
+      <w:r>
+        <w:rPr>
+          <w:noProof/>
+        </w:rPr>
+        <w:t>The bucket can now get the Color from the ColorSO, and effectively make the paint on the bucket appear to be the same color as well.</w:t>
+      </w:r>
+    </w:p>
+    <w:p>
+      <w:r>
+        <w:drawing>
+          <wp:inline distT="0" distB="0" distL="0" distR="0" wp14:anchorId="3635DE10" wp14:editId="4B94E20E">
+            <wp:extent cx="1505160" cy="1752845"/>
+            <wp:effectExtent l="0" t="0" r="0" b="0"/>
+            <wp:docPr id="1339256383" name="Picture 1"/>
+            <wp:cNvGraphicFramePr>
+              <a:graphicFrameLocks xmlns:a="http://schemas.openxmlformats.org/drawingml/2006/main" noChangeAspect="1"/>
+            </wp:cNvGraphicFramePr>
+            <a:graphic xmlns:a="http://schemas.openxmlformats.org/drawingml/2006/main">
+              <a:graphicData uri="http://schemas.openxmlformats.org/drawingml/2006/picture">
+                <pic:pic xmlns:pic="http://schemas.openxmlformats.org/drawingml/2006/picture">
+                  <pic:nvPicPr>
+                    <pic:cNvPr id="1339256383" name=""/>
+                    <pic:cNvPicPr/>
+                  </pic:nvPicPr>
+                  <pic:blipFill>
+                    <a:blip r:embed="rId20"/>
+                    <a:stretch>
+                      <a:fillRect/>
+                    </a:stretch>
+                  </pic:blipFill>
+                  <pic:spPr>
+                    <a:xfrm>
+                      <a:off x="0" y="0"/>
+                      <a:ext cx="1505160" cy="1752845"/>
+                    </a:xfrm>
+                    <a:prstGeom prst="rect">
+                      <a:avLst/>
+                    </a:prstGeom>
+                  </pic:spPr>
+                </pic:pic>
+              </a:graphicData>
+            </a:graphic>
+          </wp:inline>
+        </w:drawing>
+      </w:r>
+      <w:r>
+        <w:drawing>
+          <wp:inline distT="0" distB="0" distL="0" distR="0" wp14:anchorId="0F64487A" wp14:editId="6659A8EA">
+            <wp:extent cx="1196340" cy="1582261"/>
+            <wp:effectExtent l="0" t="0" r="3810" b="0"/>
+            <wp:docPr id="576471216" name="Picture 1"/>
+            <wp:cNvGraphicFramePr>
+              <a:graphicFrameLocks xmlns:a="http://schemas.openxmlformats.org/drawingml/2006/main" noChangeAspect="1"/>
+            </wp:cNvGraphicFramePr>
+            <a:graphic xmlns:a="http://schemas.openxmlformats.org/drawingml/2006/main">
+              <a:graphicData uri="http://schemas.openxmlformats.org/drawingml/2006/picture">
+                <pic:pic xmlns:pic="http://schemas.openxmlformats.org/drawingml/2006/picture">
+                  <pic:nvPicPr>
+                    <pic:cNvPr id="576471216" name=""/>
+                    <pic:cNvPicPr/>
+                  </pic:nvPicPr>
+                  <pic:blipFill>
+                    <a:blip r:embed="rId21"/>
+                    <a:stretch>
+                      <a:fillRect/>
+                    </a:stretch>
+                  </pic:blipFill>
+                  <pic:spPr>
+                    <a:xfrm>
+                      <a:off x="0" y="0"/>
+                      <a:ext cx="1202952" cy="1591006"/>
+                    </a:xfrm>
+                    <a:prstGeom prst="rect">
+                      <a:avLst/>
+                    </a:prstGeom>
+                  </pic:spPr>
+                </pic:pic>
+              </a:graphicData>
+            </a:graphic>
+          </wp:inline>
+        </w:drawing>
+      </w:r>
+    </w:p>
     <w:sectPr>
-      <w:headerReference w:type="default" r:id="rId11"/>
+      <w:headerReference w:type="default" r:id="rId22"/>
       <w:pgSz w:w="12240" w:h="15840"/>
       <w:pgMar w:top="1440" w:right="1440" w:bottom="1440" w:left="1440" w:header="720" w:footer="720" w:gutter="0"/>
       <w:cols w:space="720"/>
@@ -416,47 +980,7 @@
         <w:sz w:val="20"/>
         <w:szCs w:val="20"/>
       </w:rPr>
-      <w:t>August 3rd</w:t>
-    </w:r>
-    <w:proofErr w:type="gramStart"/>
-    <w:r>
-      <w:rPr>
-        <w:i/>
-        <w:iCs/>
-        <w:sz w:val="20"/>
-        <w:szCs w:val="20"/>
-      </w:rPr>
-      <w:t xml:space="preserve"> 2025</w:t>
-    </w:r>
-    <w:proofErr w:type="gramEnd"/>
-    <w:r>
-      <w:rPr>
-        <w:i/>
-        <w:iCs/>
-        <w:sz w:val="20"/>
-        <w:szCs w:val="20"/>
-      </w:rPr>
-      <w:t xml:space="preserve"> at 12:00 PM to August 10th</w:t>
-    </w:r>
-    <w:proofErr w:type="gramStart"/>
-    <w:r>
-      <w:rPr>
-        <w:i/>
-        <w:iCs/>
-        <w:sz w:val="20"/>
-        <w:szCs w:val="20"/>
-      </w:rPr>
-      <w:t xml:space="preserve"> 2025</w:t>
-    </w:r>
-    <w:proofErr w:type="gramEnd"/>
-    <w:r>
-      <w:rPr>
-        <w:i/>
-        <w:iCs/>
-        <w:sz w:val="20"/>
-        <w:szCs w:val="20"/>
-      </w:rPr>
-      <w:t xml:space="preserve"> at 1:00 PM</w:t>
+      <w:t>August 3rd 2025 at 12:00 PM to August 10th 2025 at 1:00 PM</w:t>
     </w:r>
   </w:p>
   <w:p>
@@ -1753,4 +2277,16 @@
     </a:ext>
   </a:extLst>
 </a:theme>
+</file>
+
+<file path=customXml/item1.xml><?xml version="1.0" encoding="utf-8"?>
+<b:Sources xmlns:b="http://schemas.openxmlformats.org/officeDocument/2006/bibliography" xmlns="http://schemas.openxmlformats.org/officeDocument/2006/bibliography" SelectedStyle="\APASixthEditionOfficeOnline.xsl" StyleName="APA" Version="6"/>
+</file>
+
+<file path=customXml/itemProps1.xml><?xml version="1.0" encoding="utf-8"?>
+<ds:datastoreItem xmlns:ds="http://schemas.openxmlformats.org/officeDocument/2006/customXml" ds:itemID="{B1518E05-CEA7-436E-BC55-2ADDAD5421A0}">
+  <ds:schemaRefs>
+    <ds:schemaRef ds:uri="http://schemas.openxmlformats.org/officeDocument/2006/bibliography"/>
+  </ds:schemaRefs>
+</ds:datastoreItem>
 </file>
</xml_diff>

<commit_message>
Adds Ingredient.cs, creates several dyes for pickup.
</commit_message>
<xml_diff>
--- a/documentation/Dev Log.docx
+++ b/documentation/Dev Log.docx
@@ -207,7 +207,15 @@
     </w:p>
     <w:p>
       <w:r>
-        <w:t>The Player, which holds all the stats, and code for the player to function.</w:t>
+        <w:t xml:space="preserve">The Player, which holds all the stats, and </w:t>
+      </w:r>
+      <w:proofErr w:type="gramStart"/>
+      <w:r>
+        <w:t>code</w:t>
+      </w:r>
+      <w:proofErr w:type="gramEnd"/>
+      <w:r>
+        <w:t xml:space="preserve"> for the player to function.</w:t>
       </w:r>
     </w:p>
     <w:p>
@@ -261,7 +269,7 @@
           <v:shape id="_x0000_i1025" type="#_x0000_t75" style="width:306pt;height:197.4pt" o:ole="">
             <v:imagedata r:id="rId10" o:title=""/>
           </v:shape>
-          <o:OLEObject Type="Embed" ProgID="Package" ShapeID="_x0000_i1025" DrawAspect="Icon" ObjectID="_1815957750" r:id="rId11"/>
+          <o:OLEObject Type="Embed" ProgID="Package" ShapeID="_x0000_i1025" DrawAspect="Icon" ObjectID="_1815992425" r:id="rId11"/>
         </w:object>
       </w:r>
     </w:p>
@@ -271,8 +279,13 @@
       </w:r>
     </w:p>
     <w:p>
-      <w:r>
-        <w:t xml:space="preserve">Came up with a UML for </w:t>
+      <w:proofErr w:type="gramStart"/>
+      <w:r>
+        <w:t>Came</w:t>
+      </w:r>
+      <w:proofErr w:type="gramEnd"/>
+      <w:r>
+        <w:t xml:space="preserve"> up with a UML for </w:t>
       </w:r>
       <w:proofErr w:type="spellStart"/>
       <w:r>
@@ -320,13 +333,18 @@
     </w:p>
     <w:p>
       <w:r>
-        <w:t xml:space="preserve">A solution was to make the </w:t>
+        <w:t xml:space="preserve">A solution was to make </w:t>
+      </w:r>
+      <w:proofErr w:type="gramStart"/>
+      <w:r>
+        <w:t xml:space="preserve">the </w:t>
       </w:r>
       <w:proofErr w:type="spellStart"/>
       <w:r>
         <w:t>AbilitySO</w:t>
       </w:r>
       <w:proofErr w:type="spellEnd"/>
+      <w:proofErr w:type="gramEnd"/>
       <w:r>
         <w:t xml:space="preserve"> a scriptable Object, allowing for easier modular objects for different abilities that the </w:t>
       </w:r>
@@ -341,13 +359,18 @@
     </w:p>
     <w:p>
       <w:r>
-        <w:t xml:space="preserve">Within the </w:t>
+        <w:t xml:space="preserve">Within </w:t>
+      </w:r>
+      <w:proofErr w:type="gramStart"/>
+      <w:r>
+        <w:t xml:space="preserve">the </w:t>
       </w:r>
       <w:proofErr w:type="spellStart"/>
       <w:r>
         <w:t>AbilitySO</w:t>
       </w:r>
       <w:proofErr w:type="spellEnd"/>
+      <w:proofErr w:type="gramEnd"/>
       <w:r>
         <w:t xml:space="preserve">, it will hold a </w:t>
       </w:r>
@@ -489,8 +512,13 @@
       </w:r>
     </w:p>
     <w:p>
-      <w:r>
-        <w:t>Had to research documentation and tutorials for using Animation.</w:t>
+      <w:proofErr w:type="gramStart"/>
+      <w:r>
+        <w:t>Had</w:t>
+      </w:r>
+      <w:proofErr w:type="gramEnd"/>
+      <w:r>
+        <w:t xml:space="preserve"> to research documentation and tutorials for using Animation.</w:t>
       </w:r>
     </w:p>
     <w:p/>
@@ -589,18 +617,31 @@
     </w:p>
     <w:p>
       <w:r>
-        <w:t>For the Animator Override Controller to work properly, there has to be an animation clip that it can reference, not the actual animation state.</w:t>
-      </w:r>
-    </w:p>
-    <w:p>
-      <w:r>
-        <w:t xml:space="preserve">This has caused quite some headaches for a while, but once the problem was figured out, the paint brush can now set animation clips to a single animator based on the </w:t>
+        <w:t xml:space="preserve">For the Animator Override Controller to work properly, there </w:t>
+      </w:r>
+      <w:proofErr w:type="gramStart"/>
+      <w:r>
+        <w:t>has to</w:t>
+      </w:r>
+      <w:proofErr w:type="gramEnd"/>
+      <w:r>
+        <w:t xml:space="preserve"> be an animation clip that it can reference, not the actual animation state.</w:t>
+      </w:r>
+    </w:p>
+    <w:p>
+      <w:r>
+        <w:t xml:space="preserve">This has caused quite some headaches for a while, but once the problem was figured out, the paint brush can now set animation clips to a single animator based on </w:t>
+      </w:r>
+      <w:proofErr w:type="gramStart"/>
+      <w:r>
+        <w:t xml:space="preserve">the </w:t>
       </w:r>
       <w:proofErr w:type="spellStart"/>
       <w:r>
         <w:t>AbilitySO</w:t>
       </w:r>
       <w:proofErr w:type="spellEnd"/>
+      <w:proofErr w:type="gramEnd"/>
       <w:r>
         <w:t>.</w:t>
       </w:r>
@@ -618,7 +659,15 @@
     </w:p>
     <w:p>
       <w:r>
-        <w:t>The player can now use the ability of the paint brush.</w:t>
+        <w:t xml:space="preserve">The player can now use the ability of the </w:t>
+      </w:r>
+      <w:proofErr w:type="gramStart"/>
+      <w:r>
+        <w:t>paint brush</w:t>
+      </w:r>
+      <w:proofErr w:type="gramEnd"/>
+      <w:r>
+        <w:t>.</w:t>
       </w:r>
     </w:p>
     <w:p>
@@ -640,7 +689,7 @@
           <v:shape id="_x0000_i1026" type="#_x0000_t75" style="width:324pt;height:209.4pt" o:ole="">
             <v:imagedata r:id="rId16" o:title=""/>
           </v:shape>
-          <o:OLEObject Type="Embed" ProgID="Package" ShapeID="_x0000_i1026" DrawAspect="Icon" ObjectID="_1815957751" r:id="rId17"/>
+          <o:OLEObject Type="Embed" ProgID="Package" ShapeID="_x0000_i1026" DrawAspect="Icon" ObjectID="_1815992426" r:id="rId17"/>
         </w:object>
       </w:r>
     </w:p>
@@ -704,7 +753,7 @@
           <v:shape id="_x0000_i1027" type="#_x0000_t75" style="width:319.8pt;height:206.4pt" o:ole="">
             <v:imagedata r:id="rId18" o:title=""/>
           </v:shape>
-          <o:OLEObject Type="Embed" ProgID="Package" ShapeID="_x0000_i1027" DrawAspect="Icon" ObjectID="_1815957752" r:id="rId19"/>
+          <o:OLEObject Type="Embed" ProgID="Package" ShapeID="_x0000_i1027" DrawAspect="Icon" ObjectID="_1815992427" r:id="rId19"/>
         </w:object>
       </w:r>
     </w:p>
@@ -763,6 +812,9 @@
     </w:p>
     <w:p>
       <w:r>
+        <w:rPr>
+          <w:noProof/>
+        </w:rPr>
         <w:drawing>
           <wp:inline distT="0" distB="0" distL="0" distR="0" wp14:anchorId="3635DE10" wp14:editId="4B94E20E">
             <wp:extent cx="1505160" cy="1752845"/>
@@ -800,6 +852,9 @@
         </w:drawing>
       </w:r>
       <w:r>
+        <w:rPr>
+          <w:noProof/>
+        </w:rPr>
         <w:drawing>
           <wp:inline distT="0" distB="0" distL="0" distR="0" wp14:anchorId="0F64487A" wp14:editId="6659A8EA">
             <wp:extent cx="1196340" cy="1582261"/>
@@ -837,8 +892,115 @@
         </w:drawing>
       </w:r>
     </w:p>
+    <w:p/>
+    <w:p>
+      <w:r>
+        <w:t>13:32</w:t>
+      </w:r>
+    </w:p>
+    <w:p>
+      <w:r>
+        <w:t>Adds Ingredients and a Dye Prefab to the game.</w:t>
+      </w:r>
+    </w:p>
+    <w:p>
+      <w:r>
+        <w:t xml:space="preserve">The Dye prefab is coded so that it has all the possible colors it can </w:t>
+      </w:r>
+      <w:proofErr w:type="gramStart"/>
+      <w:r>
+        <w:t>be, and</w:t>
+      </w:r>
+      <w:proofErr w:type="gramEnd"/>
+      <w:r>
+        <w:t xml:space="preserve"> randomly chooses a color upon creation.</w:t>
+      </w:r>
+    </w:p>
+    <w:p>
+      <w:r>
+        <w:t>This is to allow a more modular prefab, rather than having several branching prefabs with the only difference being the color.</w:t>
+      </w:r>
+    </w:p>
+    <w:p>
+      <w:r>
+        <w:lastRenderedPageBreak/>
+        <w:drawing>
+          <wp:inline distT="0" distB="0" distL="0" distR="0" wp14:anchorId="0142BB57" wp14:editId="6CB56074">
+            <wp:extent cx="2805373" cy="2499360"/>
+            <wp:effectExtent l="0" t="0" r="0" b="0"/>
+            <wp:docPr id="1197357091" name="Picture 1"/>
+            <wp:cNvGraphicFramePr>
+              <a:graphicFrameLocks xmlns:a="http://schemas.openxmlformats.org/drawingml/2006/main" noChangeAspect="1"/>
+            </wp:cNvGraphicFramePr>
+            <a:graphic xmlns:a="http://schemas.openxmlformats.org/drawingml/2006/main">
+              <a:graphicData uri="http://schemas.openxmlformats.org/drawingml/2006/picture">
+                <pic:pic xmlns:pic="http://schemas.openxmlformats.org/drawingml/2006/picture">
+                  <pic:nvPicPr>
+                    <pic:cNvPr id="1197357091" name=""/>
+                    <pic:cNvPicPr/>
+                  </pic:nvPicPr>
+                  <pic:blipFill>
+                    <a:blip r:embed="rId22"/>
+                    <a:stretch>
+                      <a:fillRect/>
+                    </a:stretch>
+                  </pic:blipFill>
+                  <pic:spPr>
+                    <a:xfrm>
+                      <a:off x="0" y="0"/>
+                      <a:ext cx="2806549" cy="2500408"/>
+                    </a:xfrm>
+                    <a:prstGeom prst="rect">
+                      <a:avLst/>
+                    </a:prstGeom>
+                  </pic:spPr>
+                </pic:pic>
+              </a:graphicData>
+            </a:graphic>
+          </wp:inline>
+        </w:drawing>
+      </w:r>
+      <w:r>
+        <w:drawing>
+          <wp:inline distT="0" distB="0" distL="0" distR="0" wp14:anchorId="33F52439" wp14:editId="6C48426D">
+            <wp:extent cx="5943600" cy="2938145"/>
+            <wp:effectExtent l="0" t="0" r="0" b="0"/>
+            <wp:docPr id="187486536" name="Picture 1" descr="A screenshot of a computer&#10;&#10;AI-generated content may be incorrect."/>
+            <wp:cNvGraphicFramePr>
+              <a:graphicFrameLocks xmlns:a="http://schemas.openxmlformats.org/drawingml/2006/main" noChangeAspect="1"/>
+            </wp:cNvGraphicFramePr>
+            <a:graphic xmlns:a="http://schemas.openxmlformats.org/drawingml/2006/main">
+              <a:graphicData uri="http://schemas.openxmlformats.org/drawingml/2006/picture">
+                <pic:pic xmlns:pic="http://schemas.openxmlformats.org/drawingml/2006/picture">
+                  <pic:nvPicPr>
+                    <pic:cNvPr id="187486536" name="Picture 1" descr="A screenshot of a computer&#10;&#10;AI-generated content may be incorrect."/>
+                    <pic:cNvPicPr/>
+                  </pic:nvPicPr>
+                  <pic:blipFill>
+                    <a:blip r:embed="rId23"/>
+                    <a:stretch>
+                      <a:fillRect/>
+                    </a:stretch>
+                  </pic:blipFill>
+                  <pic:spPr>
+                    <a:xfrm>
+                      <a:off x="0" y="0"/>
+                      <a:ext cx="5943600" cy="2938145"/>
+                    </a:xfrm>
+                    <a:prstGeom prst="rect">
+                      <a:avLst/>
+                    </a:prstGeom>
+                  </pic:spPr>
+                </pic:pic>
+              </a:graphicData>
+            </a:graphic>
+          </wp:inline>
+        </w:drawing>
+      </w:r>
+    </w:p>
+    <w:p/>
     <w:sectPr>
-      <w:headerReference w:type="default" r:id="rId22"/>
+      <w:headerReference w:type="default" r:id="rId24"/>
       <w:pgSz w:w="12240" w:h="15840"/>
       <w:pgMar w:top="1440" w:right="1440" w:bottom="1440" w:left="1440" w:header="720" w:footer="720" w:gutter="0"/>
       <w:cols w:space="720"/>
@@ -980,7 +1142,47 @@
         <w:sz w:val="20"/>
         <w:szCs w:val="20"/>
       </w:rPr>
-      <w:t>August 3rd 2025 at 12:00 PM to August 10th 2025 at 1:00 PM</w:t>
+      <w:t>August 3rd</w:t>
+    </w:r>
+    <w:proofErr w:type="gramStart"/>
+    <w:r>
+      <w:rPr>
+        <w:i/>
+        <w:iCs/>
+        <w:sz w:val="20"/>
+        <w:szCs w:val="20"/>
+      </w:rPr>
+      <w:t xml:space="preserve"> 2025</w:t>
+    </w:r>
+    <w:proofErr w:type="gramEnd"/>
+    <w:r>
+      <w:rPr>
+        <w:i/>
+        <w:iCs/>
+        <w:sz w:val="20"/>
+        <w:szCs w:val="20"/>
+      </w:rPr>
+      <w:t xml:space="preserve"> at 12:00 PM to August 10th</w:t>
+    </w:r>
+    <w:proofErr w:type="gramStart"/>
+    <w:r>
+      <w:rPr>
+        <w:i/>
+        <w:iCs/>
+        <w:sz w:val="20"/>
+        <w:szCs w:val="20"/>
+      </w:rPr>
+      <w:t xml:space="preserve"> 2025</w:t>
+    </w:r>
+    <w:proofErr w:type="gramEnd"/>
+    <w:r>
+      <w:rPr>
+        <w:i/>
+        <w:iCs/>
+        <w:sz w:val="20"/>
+        <w:szCs w:val="20"/>
+      </w:rPr>
+      <w:t xml:space="preserve"> at 1:00 PM</w:t>
     </w:r>
   </w:p>
   <w:p>

</xml_diff>

<commit_message>
Adds Projectiles and ability swap.
</commit_message>
<xml_diff>
--- a/documentation/Dev Log.docx
+++ b/documentation/Dev Log.docx
@@ -269,7 +269,7 @@
           <v:shape id="_x0000_i1025" type="#_x0000_t75" style="width:306pt;height:197.4pt" o:ole="">
             <v:imagedata r:id="rId10" o:title=""/>
           </v:shape>
-          <o:OLEObject Type="Embed" ProgID="Package" ShapeID="_x0000_i1025" DrawAspect="Icon" ObjectID="_1815992425" r:id="rId11"/>
+          <o:OLEObject Type="Embed" ProgID="Package" ShapeID="_x0000_i1025" DrawAspect="Icon" ObjectID="_1816110694" r:id="rId11"/>
         </w:object>
       </w:r>
     </w:p>
@@ -689,7 +689,7 @@
           <v:shape id="_x0000_i1026" type="#_x0000_t75" style="width:324pt;height:209.4pt" o:ole="">
             <v:imagedata r:id="rId16" o:title=""/>
           </v:shape>
-          <o:OLEObject Type="Embed" ProgID="Package" ShapeID="_x0000_i1026" DrawAspect="Icon" ObjectID="_1815992426" r:id="rId17"/>
+          <o:OLEObject Type="Embed" ProgID="Package" ShapeID="_x0000_i1026" DrawAspect="Icon" ObjectID="_1816110695" r:id="rId17"/>
         </w:object>
       </w:r>
     </w:p>
@@ -753,7 +753,7 @@
           <v:shape id="_x0000_i1027" type="#_x0000_t75" style="width:319.8pt;height:206.4pt" o:ole="">
             <v:imagedata r:id="rId18" o:title=""/>
           </v:shape>
-          <o:OLEObject Type="Embed" ProgID="Package" ShapeID="_x0000_i1027" DrawAspect="Icon" ObjectID="_1815992427" r:id="rId19"/>
+          <o:OLEObject Type="Embed" ProgID="Package" ShapeID="_x0000_i1027" DrawAspect="Icon" ObjectID="_1816110696" r:id="rId19"/>
         </w:object>
       </w:r>
     </w:p>
@@ -998,9 +998,251 @@
         </w:drawing>
       </w:r>
     </w:p>
+    <w:p>
+      <w:r>
+        <w:t>15:31</w:t>
+      </w:r>
+    </w:p>
+    <w:p>
+      <w:r>
+        <w:t xml:space="preserve">Inventory System is now </w:t>
+      </w:r>
+      <w:proofErr w:type="gramStart"/>
+      <w:r>
+        <w:t>implemented,</w:t>
+      </w:r>
+      <w:proofErr w:type="gramEnd"/>
+      <w:r>
+        <w:t xml:space="preserve"> player can now collect dyes.</w:t>
+      </w:r>
+    </w:p>
+    <w:p>
+      <w:r>
+        <w:t xml:space="preserve">After several attempts and research of using a Dictionary, I instead opted to use a </w:t>
+      </w:r>
+      <w:proofErr w:type="gramStart"/>
+      <w:r>
+        <w:t>struct</w:t>
+      </w:r>
+      <w:proofErr w:type="gramEnd"/>
+      <w:r>
+        <w:t xml:space="preserve"> instead, allowing for easier updating via utilizing an array.</w:t>
+      </w:r>
+    </w:p>
+    <w:p>
+      <w:r>
+        <w:lastRenderedPageBreak/>
+        <w:drawing>
+          <wp:inline distT="0" distB="0" distL="0" distR="0" wp14:anchorId="457FD6B3" wp14:editId="545C7488">
+            <wp:extent cx="3391373" cy="1838582"/>
+            <wp:effectExtent l="0" t="0" r="0" b="9525"/>
+            <wp:docPr id="1580805348" name="Picture 1"/>
+            <wp:cNvGraphicFramePr>
+              <a:graphicFrameLocks xmlns:a="http://schemas.openxmlformats.org/drawingml/2006/main" noChangeAspect="1"/>
+            </wp:cNvGraphicFramePr>
+            <a:graphic xmlns:a="http://schemas.openxmlformats.org/drawingml/2006/main">
+              <a:graphicData uri="http://schemas.openxmlformats.org/drawingml/2006/picture">
+                <pic:pic xmlns:pic="http://schemas.openxmlformats.org/drawingml/2006/picture">
+                  <pic:nvPicPr>
+                    <pic:cNvPr id="1580805348" name=""/>
+                    <pic:cNvPicPr/>
+                  </pic:nvPicPr>
+                  <pic:blipFill>
+                    <a:blip r:embed="rId24"/>
+                    <a:stretch>
+                      <a:fillRect/>
+                    </a:stretch>
+                  </pic:blipFill>
+                  <pic:spPr>
+                    <a:xfrm>
+                      <a:off x="0" y="0"/>
+                      <a:ext cx="3391373" cy="1838582"/>
+                    </a:xfrm>
+                    <a:prstGeom prst="rect">
+                      <a:avLst/>
+                    </a:prstGeom>
+                  </pic:spPr>
+                </pic:pic>
+              </a:graphicData>
+            </a:graphic>
+          </wp:inline>
+        </w:drawing>
+      </w:r>
+      <w:r>
+        <w:drawing>
+          <wp:inline distT="0" distB="0" distL="0" distR="0" wp14:anchorId="3B0E1F9E" wp14:editId="14E5012D">
+            <wp:extent cx="5943600" cy="5494020"/>
+            <wp:effectExtent l="0" t="0" r="0" b="0"/>
+            <wp:docPr id="1412282012" name="Picture 1" descr="A screen shot of a computer program&#10;&#10;AI-generated content may be incorrect."/>
+            <wp:cNvGraphicFramePr>
+              <a:graphicFrameLocks xmlns:a="http://schemas.openxmlformats.org/drawingml/2006/main" noChangeAspect="1"/>
+            </wp:cNvGraphicFramePr>
+            <a:graphic xmlns:a="http://schemas.openxmlformats.org/drawingml/2006/main">
+              <a:graphicData uri="http://schemas.openxmlformats.org/drawingml/2006/picture">
+                <pic:pic xmlns:pic="http://schemas.openxmlformats.org/drawingml/2006/picture">
+                  <pic:nvPicPr>
+                    <pic:cNvPr id="1412282012" name="Picture 1" descr="A screen shot of a computer program&#10;&#10;AI-generated content may be incorrect."/>
+                    <pic:cNvPicPr/>
+                  </pic:nvPicPr>
+                  <pic:blipFill>
+                    <a:blip r:embed="rId25"/>
+                    <a:stretch>
+                      <a:fillRect/>
+                    </a:stretch>
+                  </pic:blipFill>
+                  <pic:spPr>
+                    <a:xfrm>
+                      <a:off x="0" y="0"/>
+                      <a:ext cx="5943600" cy="5494020"/>
+                    </a:xfrm>
+                    <a:prstGeom prst="rect">
+                      <a:avLst/>
+                    </a:prstGeom>
+                  </pic:spPr>
+                </pic:pic>
+              </a:graphicData>
+            </a:graphic>
+          </wp:inline>
+        </w:drawing>
+      </w:r>
+    </w:p>
+    <w:p/>
+    <w:p>
+      <w:r>
+        <w:lastRenderedPageBreak/>
+        <w:t>Aug 7:</w:t>
+      </w:r>
+    </w:p>
+    <w:p>
+      <w:r>
+        <w:t>21:11</w:t>
+      </w:r>
+    </w:p>
+    <w:p>
+      <w:proofErr w:type="gramStart"/>
+      <w:r>
+        <w:t>Player</w:t>
+      </w:r>
+      <w:proofErr w:type="gramEnd"/>
+      <w:r>
+        <w:t xml:space="preserve"> can now only use an ability if there is enough paint in the paint bucket.</w:t>
+      </w:r>
+    </w:p>
+    <w:p>
+      <w:r>
+        <w:t>The bucket can now also mix paint and show the player that it has paint in it.</w:t>
+      </w:r>
+    </w:p>
+    <w:p>
+      <w:r>
+        <w:drawing>
+          <wp:inline distT="0" distB="0" distL="0" distR="0" wp14:anchorId="5D4458D6" wp14:editId="2211023B">
+            <wp:extent cx="4153480" cy="2486372"/>
+            <wp:effectExtent l="0" t="0" r="0" b="9525"/>
+            <wp:docPr id="1513610511" name="Picture 1"/>
+            <wp:cNvGraphicFramePr>
+              <a:graphicFrameLocks xmlns:a="http://schemas.openxmlformats.org/drawingml/2006/main" noChangeAspect="1"/>
+            </wp:cNvGraphicFramePr>
+            <a:graphic xmlns:a="http://schemas.openxmlformats.org/drawingml/2006/main">
+              <a:graphicData uri="http://schemas.openxmlformats.org/drawingml/2006/picture">
+                <pic:pic xmlns:pic="http://schemas.openxmlformats.org/drawingml/2006/picture">
+                  <pic:nvPicPr>
+                    <pic:cNvPr id="1513610511" name=""/>
+                    <pic:cNvPicPr/>
+                  </pic:nvPicPr>
+                  <pic:blipFill>
+                    <a:blip r:embed="rId26"/>
+                    <a:stretch>
+                      <a:fillRect/>
+                    </a:stretch>
+                  </pic:blipFill>
+                  <pic:spPr>
+                    <a:xfrm>
+                      <a:off x="0" y="0"/>
+                      <a:ext cx="4153480" cy="2486372"/>
+                    </a:xfrm>
+                    <a:prstGeom prst="rect">
+                      <a:avLst/>
+                    </a:prstGeom>
+                  </pic:spPr>
+                </pic:pic>
+              </a:graphicData>
+            </a:graphic>
+          </wp:inline>
+        </w:drawing>
+      </w:r>
+      <w:r>
+        <w:drawing>
+          <wp:inline distT="0" distB="0" distL="0" distR="0" wp14:anchorId="344D0682" wp14:editId="2AF4ED9B">
+            <wp:extent cx="4210638" cy="2572109"/>
+            <wp:effectExtent l="0" t="0" r="0" b="0"/>
+            <wp:docPr id="1900737231" name="Picture 1" descr="A screenshot of a video game&#10;&#10;AI-generated content may be incorrect."/>
+            <wp:cNvGraphicFramePr>
+              <a:graphicFrameLocks xmlns:a="http://schemas.openxmlformats.org/drawingml/2006/main" noChangeAspect="1"/>
+            </wp:cNvGraphicFramePr>
+            <a:graphic xmlns:a="http://schemas.openxmlformats.org/drawingml/2006/main">
+              <a:graphicData uri="http://schemas.openxmlformats.org/drawingml/2006/picture">
+                <pic:pic xmlns:pic="http://schemas.openxmlformats.org/drawingml/2006/picture">
+                  <pic:nvPicPr>
+                    <pic:cNvPr id="1900737231" name="Picture 1" descr="A screenshot of a video game&#10;&#10;AI-generated content may be incorrect."/>
+                    <pic:cNvPicPr/>
+                  </pic:nvPicPr>
+                  <pic:blipFill>
+                    <a:blip r:embed="rId27"/>
+                    <a:stretch>
+                      <a:fillRect/>
+                    </a:stretch>
+                  </pic:blipFill>
+                  <pic:spPr>
+                    <a:xfrm>
+                      <a:off x="0" y="0"/>
+                      <a:ext cx="4210638" cy="2572109"/>
+                    </a:xfrm>
+                    <a:prstGeom prst="rect">
+                      <a:avLst/>
+                    </a:prstGeom>
+                  </pic:spPr>
+                </pic:pic>
+              </a:graphicData>
+            </a:graphic>
+          </wp:inline>
+        </w:drawing>
+      </w:r>
+    </w:p>
+    <w:p>
+      <w:r>
+        <w:object w:dxaOrig="1520" w:dyaOrig="985" w14:anchorId="6C71991A">
+          <v:shape id="_x0000_i1028" type="#_x0000_t75" style="width:159pt;height:102.6pt" o:ole="">
+            <v:imagedata r:id="rId28" o:title=""/>
+          </v:shape>
+          <o:OLEObject Type="Embed" ProgID="Package" ShapeID="_x0000_i1028" DrawAspect="Icon" ObjectID="_1816110697" r:id="rId29"/>
+        </w:object>
+      </w:r>
+    </w:p>
+    <w:p>
+      <w:r>
+        <w:lastRenderedPageBreak/>
+        <w:t>22:25</w:t>
+      </w:r>
+    </w:p>
+    <w:p>
+      <w:proofErr w:type="gramStart"/>
+      <w:r>
+        <w:t>Player</w:t>
+      </w:r>
+      <w:proofErr w:type="gramEnd"/>
+      <w:r>
+        <w:t xml:space="preserve"> can now damage things with the effects created.</w:t>
+      </w:r>
+    </w:p>
+    <w:p>
+      <w:r>
+        <w:t>Projectile and Melee can now be switched.</w:t>
+      </w:r>
+    </w:p>
     <w:p/>
     <w:sectPr>
-      <w:headerReference w:type="default" r:id="rId24"/>
+      <w:headerReference w:type="default" r:id="rId30"/>
       <w:pgSz w:w="12240" w:h="15840"/>
       <w:pgMar w:top="1440" w:right="1440" w:bottom="1440" w:left="1440" w:header="720" w:footer="720" w:gutter="0"/>
       <w:cols w:space="720"/>

</xml_diff>